<commit_message>
a few canges in any files
</commit_message>
<xml_diff>
--- a/בונוסים.docx
+++ b/בונוסים.docx
@@ -274,93 +274,9 @@
     <w:p>
       <w:pPr>
         <w:rPr>
-          <w:rFonts w:hint="cs"/>
-          <w:rtl/>
-        </w:rPr>
-      </w:pPr>
-      <w:r>
-        <w:rPr>
-          <w:rFonts w:hint="cs"/>
-          <w:rtl/>
-        </w:rPr>
-        <w:t>וכן שימוש ב</w:t>
-      </w:r>
-      <w:r>
-        <w:t xml:space="preserve"> </w:t>
-      </w:r>
-      <w:r>
-        <w:rPr>
-          <w:rFonts w:hint="cs"/>
-          <w:rtl/>
-        </w:rPr>
-        <w:t xml:space="preserve"> </w:t>
-      </w:r>
-      <w:r>
-        <w:t>regex</w:t>
-      </w:r>
-      <w:r>
-        <w:rPr>
-          <w:rFonts w:hint="cs"/>
-          <w:rtl/>
-        </w:rPr>
-        <w:t xml:space="preserve"> כדי למנוע מהמשתמש להכניס תווים לא חוקיים ב </w:t>
-      </w:r>
-      <w:proofErr w:type="spellStart"/>
-      <w:r>
-        <w:t>text</w:t>
-      </w:r>
-      <w:r>
-        <w:t>B</w:t>
-      </w:r>
-      <w:r>
-        <w:t>ox</w:t>
-      </w:r>
-      <w:proofErr w:type="spellEnd"/>
-      <w:r>
-        <w:rPr>
-          <w:rFonts w:hint="cs"/>
-          <w:rtl/>
-        </w:rPr>
-        <w:t xml:space="preserve"> בשלב התצוגה, חסימת תווים שאי</w:t>
-      </w:r>
-      <w:r>
-        <w:rPr>
-          <w:rFonts w:hint="cs"/>
-          <w:rtl/>
-        </w:rPr>
-        <w:t>נ</w:t>
-      </w:r>
-      <w:r>
-        <w:rPr>
-          <w:rFonts w:hint="cs"/>
-          <w:rtl/>
-        </w:rPr>
-        <w:t xml:space="preserve">ם מספריים עבור מספרים שלמים כמו </w:t>
-      </w:r>
-      <w:r>
-        <w:t>id</w:t>
-      </w:r>
-      <w:r>
-        <w:rPr>
-          <w:rFonts w:hint="cs"/>
-          <w:rtl/>
-        </w:rPr>
-        <w:t xml:space="preserve"> או כמות, ועבור מחיר חסימת תווים שא</w:t>
-      </w:r>
-      <w:r>
-        <w:rPr>
-          <w:rFonts w:hint="cs"/>
-          <w:rtl/>
-        </w:rPr>
-        <w:t>י</w:t>
-      </w:r>
-      <w:r>
-        <w:rPr>
-          <w:rFonts w:hint="cs"/>
-          <w:rtl/>
-        </w:rPr>
-        <w:t xml:space="preserve">נם מספרים </w:t>
-      </w:r>
+          <w:rtl/>
+        </w:rPr>
+      </w:pPr>
       <w:r>
         <w:rPr>
           <w:rFonts w:hint="cs"/>
@@ -368,6 +284,115 @@
           <w:bCs/>
           <w:rtl/>
         </w:rPr>
+        <w:t>שימוש ב</w:t>
+      </w:r>
+      <w:r>
+        <w:rPr>
+          <w:b/>
+          <w:bCs/>
+        </w:rPr>
+        <w:t xml:space="preserve"> </w:t>
+      </w:r>
+      <w:r>
+        <w:rPr>
+          <w:rFonts w:hint="cs"/>
+          <w:b/>
+          <w:bCs/>
+          <w:rtl/>
+        </w:rPr>
+        <w:t xml:space="preserve"> </w:t>
+      </w:r>
+      <w:r>
+        <w:rPr>
+          <w:b/>
+          <w:bCs/>
+        </w:rPr>
+        <w:t>regex</w:t>
+      </w:r>
+      <w:r>
+        <w:rPr>
+          <w:rFonts w:hint="cs"/>
+          <w:rtl/>
+        </w:rPr>
+        <w:t>,</w:t>
+      </w:r>
+    </w:p>
+    <w:p>
+      <w:pPr>
+        <w:rPr>
+          <w:rtl/>
+        </w:rPr>
+      </w:pPr>
+      <w:r>
+        <w:rPr>
+          <w:rFonts w:hint="cs"/>
+          <w:rtl/>
+        </w:rPr>
+        <w:t xml:space="preserve">כדי למנוע מהמשתמש להכניס תווים לא חוקיים ב </w:t>
+      </w:r>
+      <w:proofErr w:type="spellStart"/>
+      <w:r>
+        <w:t>text</w:t>
+      </w:r>
+      <w:r>
+        <w:t>B</w:t>
+      </w:r>
+      <w:r>
+        <w:t>ox</w:t>
+      </w:r>
+      <w:proofErr w:type="spellEnd"/>
+      <w:r>
+        <w:rPr>
+          <w:rFonts w:hint="cs"/>
+          <w:rtl/>
+        </w:rPr>
+        <w:t xml:space="preserve"> בשלב התצוגה, חסימת תווים שאי</w:t>
+      </w:r>
+      <w:r>
+        <w:rPr>
+          <w:rFonts w:hint="cs"/>
+          <w:rtl/>
+        </w:rPr>
+        <w:t>נ</w:t>
+      </w:r>
+      <w:r>
+        <w:rPr>
+          <w:rFonts w:hint="cs"/>
+          <w:rtl/>
+        </w:rPr>
+        <w:t xml:space="preserve">ם מספריים עבור מספרים שלמים כמו </w:t>
+      </w:r>
+      <w:r>
+        <w:t>id</w:t>
+      </w:r>
+      <w:r>
+        <w:rPr>
+          <w:rFonts w:hint="cs"/>
+          <w:rtl/>
+        </w:rPr>
+        <w:t xml:space="preserve"> או כמות, ועבור מחיר חסימת תווים שא</w:t>
+      </w:r>
+      <w:r>
+        <w:rPr>
+          <w:rFonts w:hint="cs"/>
+          <w:rtl/>
+        </w:rPr>
+        <w:t>י</w:t>
+      </w:r>
+      <w:r>
+        <w:rPr>
+          <w:rFonts w:hint="cs"/>
+          <w:rtl/>
+        </w:rPr>
+        <w:t xml:space="preserve">נם מספרים </w:t>
+      </w:r>
+      <w:r>
+        <w:rPr>
+          <w:rFonts w:hint="cs"/>
+          <w:b/>
+          <w:bCs/>
+          <w:rtl/>
+        </w:rPr>
         <w:t>או נקודה</w:t>
       </w:r>
       <w:r>
@@ -376,6 +401,87 @@
           <w:rtl/>
         </w:rPr>
         <w:t>.</w:t>
+      </w:r>
+    </w:p>
+    <w:p>
+      <w:pPr>
+        <w:rPr>
+          <w:b/>
+          <w:bCs/>
+          <w:rtl/>
+        </w:rPr>
+      </w:pPr>
+      <w:r>
+        <w:rPr>
+          <w:rFonts w:hint="cs"/>
+          <w:b/>
+          <w:bCs/>
+          <w:rtl/>
+        </w:rPr>
+        <w:t>החזרת צמד של שני טיפוסים מפונקציה,</w:t>
+      </w:r>
+    </w:p>
+    <w:p>
+      <w:pPr>
+        <w:rPr>
+          <w:rFonts w:hint="cs"/>
+          <w:rtl/>
+        </w:rPr>
+      </w:pPr>
+      <w:r>
+        <w:rPr>
+          <w:rFonts w:hint="cs"/>
+          <w:rtl/>
+        </w:rPr>
+        <w:t xml:space="preserve">במימוש של </w:t>
+      </w:r>
+      <w:r>
+        <w:t>order</w:t>
+      </w:r>
+      <w:r>
+        <w:rPr>
+          <w:rFonts w:hint="cs"/>
+          <w:rtl/>
+        </w:rPr>
+        <w:t xml:space="preserve"> </w:t>
+      </w:r>
+      <w:proofErr w:type="spellStart"/>
+      <w:r>
+        <w:rPr>
+          <w:rFonts w:hint="cs"/>
+          <w:rtl/>
+        </w:rPr>
+        <w:t>בפרוייקט</w:t>
+      </w:r>
+      <w:proofErr w:type="spellEnd"/>
+      <w:r>
+        <w:rPr>
+          <w:rFonts w:hint="cs"/>
+          <w:rtl/>
+        </w:rPr>
+        <w:t xml:space="preserve"> </w:t>
+      </w:r>
+      <w:r>
+        <w:t>BL</w:t>
+      </w:r>
+      <w:r>
+        <w:rPr>
+          <w:rFonts w:hint="cs"/>
+          <w:rtl/>
+        </w:rPr>
+        <w:t xml:space="preserve"> כתבתי פונקציית עזר פרטית אשר מחזירה רשימה של </w:t>
+      </w:r>
+      <w:proofErr w:type="spellStart"/>
+      <w:r>
+        <w:t>orderItem</w:t>
+      </w:r>
+      <w:proofErr w:type="spellEnd"/>
+      <w:r>
+        <w:rPr>
+          <w:rFonts w:hint="cs"/>
+          <w:rtl/>
+        </w:rPr>
+        <w:t xml:space="preserve"> וכן את הסכום הכולל של כל ההזמנה.</w:t>
       </w:r>
     </w:p>
     <w:sectPr>

</xml_diff>

<commit_message>
final commit stage 3
</commit_message>
<xml_diff>
--- a/בונוסים.docx
+++ b/בונוסים.docx
@@ -48,11 +48,237 @@
         </w:rPr>
         <w:t xml:space="preserve">המרת קלט ע"י שימוש ב </w:t>
       </w:r>
-      <w:proofErr w:type="spellStart"/>
+      <w:r>
+        <w:t xml:space="preserve">trypars </w:t>
+      </w:r>
+      <w:r>
+        <w:rPr>
+          <w:rFonts w:hint="cs"/>
+          <w:rtl/>
+        </w:rPr>
+        <w:t>,</w:t>
+      </w:r>
+    </w:p>
+    <w:p>
+      <w:pPr>
+        <w:rPr>
+          <w:rtl/>
+        </w:rPr>
+      </w:pPr>
+      <w:r>
+        <w:rPr>
+          <w:rFonts w:hint="cs"/>
+          <w:rtl/>
+        </w:rPr>
+        <w:t xml:space="preserve">בניתי ב </w:t>
+      </w:r>
+      <w:r>
+        <w:t xml:space="preserve">main </w:t>
+      </w:r>
+      <w:r>
+        <w:rPr>
+          <w:rFonts w:hint="cs"/>
+          <w:rtl/>
+        </w:rPr>
+        <w:t xml:space="preserve"> פונקציות שבתוכן מתבצע גם בקשת הקלט וגם ההמרה לסוג המבוקש כאשר זה גם מוחזר מהפונקציה.</w:t>
+      </w:r>
+    </w:p>
+    <w:p>
+      <w:pPr>
+        <w:rPr>
+          <w:rtl/>
+        </w:rPr>
+      </w:pPr>
+    </w:p>
+    <w:p>
+      <w:pPr>
+        <w:rPr>
+          <w:rtl/>
+        </w:rPr>
+      </w:pPr>
+      <w:r>
+        <w:rPr>
+          <w:rFonts w:hint="cs"/>
+          <w:b/>
+          <w:bCs/>
+          <w:rtl/>
+        </w:rPr>
+        <w:t xml:space="preserve">שלב שני: </w:t>
+      </w:r>
+      <w:r>
+        <w:rPr>
+          <w:rFonts w:hint="cs"/>
+          <w:rtl/>
+        </w:rPr>
+        <w:t>פונקציה שתאפשר למנהל לשנות את ההזמנה לאחר אישורה,</w:t>
+      </w:r>
+      <w:r>
+        <w:rPr>
+          <w:rFonts w:hint="cs"/>
+          <w:rtl/>
+        </w:rPr>
+        <w:t xml:space="preserve"> המשך שימוש ב </w:t>
+      </w:r>
       <w:r>
         <w:t>trypars</w:t>
       </w:r>
-      <w:proofErr w:type="spellEnd"/>
+      <w:r>
+        <w:rPr>
+          <w:rFonts w:hint="cs"/>
+          <w:rtl/>
+        </w:rPr>
+        <w:t xml:space="preserve"> .</w:t>
+      </w:r>
+    </w:p>
+    <w:p>
+      <w:r>
+        <w:rPr>
+          <w:rFonts w:hint="cs"/>
+          <w:rtl/>
+        </w:rPr>
+        <w:t xml:space="preserve">בניתי פונקציה </w:t>
+      </w:r>
+      <w:r>
+        <w:t xml:space="preserve">void </w:t>
+      </w:r>
+      <w:r>
+        <w:rPr>
+          <w:rFonts w:hint="cs"/>
+          <w:rtl/>
+        </w:rPr>
+        <w:t xml:space="preserve"> שמקבלת 3 </w:t>
+      </w:r>
+      <w:r>
+        <w:t>int</w:t>
+      </w:r>
+      <w:r>
+        <w:rPr>
+          <w:rFonts w:hint="cs"/>
+          <w:rtl/>
+        </w:rPr>
+        <w:t xml:space="preserve"> ים, </w:t>
+      </w:r>
+      <w:r>
+        <w:t>ordere id, product id, new amount</w:t>
+      </w:r>
+    </w:p>
+    <w:p>
+      <w:pPr>
+        <w:rPr>
+          <w:rtl/>
+        </w:rPr>
+      </w:pPr>
+      <w:r>
+        <w:rPr>
+          <w:rFonts w:hint="cs"/>
+          <w:rtl/>
+        </w:rPr>
+        <w:t xml:space="preserve">כאשר דבר ראשון אני בודק האם קיים הזמנה עם </w:t>
+      </w:r>
+      <w:r>
+        <w:t xml:space="preserve">id </w:t>
+      </w:r>
+      <w:r>
+        <w:rPr>
+          <w:rFonts w:hint="cs"/>
+          <w:rtl/>
+        </w:rPr>
+        <w:t xml:space="preserve"> כזה, אם לא קיים נזרוק חריגה, אחרת נבדוק אם קיים בהזמנה מוצר עם </w:t>
+      </w:r>
+      <w:r>
+        <w:t>id</w:t>
+      </w:r>
+      <w:r>
+        <w:rPr>
+          <w:rFonts w:hint="cs"/>
+          <w:rtl/>
+        </w:rPr>
+        <w:t xml:space="preserve"> כזה, אם כן נשנה את הכמות ואת המחיר ונשלח לשכבת הנתונים, אם לא קיים מוצר כזה בהזמנה, נוסיף </w:t>
+      </w:r>
+      <w:r>
+        <w:t xml:space="preserve">orderItem </w:t>
+      </w:r>
+      <w:r>
+        <w:rPr>
+          <w:rFonts w:hint="cs"/>
+          <w:rtl/>
+        </w:rPr>
+        <w:t xml:space="preserve"> שיכיל את מס' ההזמנה ואת המוצר בכמות הנדרשת.</w:t>
+      </w:r>
+    </w:p>
+    <w:p>
+      <w:pPr>
+        <w:rPr>
+          <w:rtl/>
+        </w:rPr>
+      </w:pPr>
+    </w:p>
+    <w:p>
+      <w:pPr>
+        <w:rPr>
+          <w:b/>
+          <w:bCs/>
+          <w:rtl/>
+        </w:rPr>
+      </w:pPr>
+      <w:r>
+        <w:rPr>
+          <w:rFonts w:hint="cs"/>
+          <w:b/>
+          <w:bCs/>
+          <w:rtl/>
+        </w:rPr>
+        <w:t>שלב שלישי:</w:t>
+      </w:r>
+    </w:p>
+    <w:p>
+      <w:pPr>
+        <w:rPr>
+          <w:b/>
+          <w:bCs/>
+        </w:rPr>
+      </w:pPr>
+      <w:r>
+        <w:rPr>
+          <w:rFonts w:hint="cs"/>
+          <w:b/>
+          <w:bCs/>
+          <w:rtl/>
+        </w:rPr>
+        <w:t>שימוש בפונקציות עם דליגטים</w:t>
+      </w:r>
+      <w:r>
+        <w:rPr>
+          <w:rFonts w:hint="cs"/>
+          <w:b/>
+          <w:bCs/>
+          <w:rtl/>
+        </w:rPr>
+        <w:t>,</w:t>
+      </w:r>
+    </w:p>
+    <w:p>
+      <w:pPr>
+        <w:rPr>
+          <w:b/>
+          <w:bCs/>
+          <w:rtl/>
+        </w:rPr>
+      </w:pPr>
+      <w:r>
+        <w:rPr>
+          <w:rFonts w:hint="cs"/>
+          <w:rtl/>
+        </w:rPr>
+        <w:t>עשינו שימוש בפונקציה הרחב</w:t>
+      </w:r>
+      <w:r>
+        <w:rPr>
+          <w:rFonts w:hint="cs"/>
+          <w:rtl/>
+        </w:rPr>
+        <w:t>ה</w:t>
+      </w:r>
       <w:r>
         <w:t xml:space="preserve"> </w:t>
       </w:r>
@@ -61,294 +287,6 @@
           <w:rFonts w:hint="cs"/>
           <w:rtl/>
         </w:rPr>
-        <w:t>,</w:t>
-      </w:r>
-    </w:p>
-    <w:p>
-      <w:pPr>
-        <w:rPr>
-          <w:rtl/>
-        </w:rPr>
-      </w:pPr>
-      <w:r>
-        <w:rPr>
-          <w:rFonts w:hint="cs"/>
-          <w:rtl/>
-        </w:rPr>
-        <w:t xml:space="preserve">בניתי ב </w:t>
-      </w:r>
-      <w:r>
-        <w:t xml:space="preserve">main </w:t>
-      </w:r>
-      <w:r>
-        <w:rPr>
-          <w:rFonts w:hint="cs"/>
-          <w:rtl/>
-        </w:rPr>
-        <w:t xml:space="preserve"> פונקציות שבתוכן מתבצע גם בקשת הקלט וגם ההמרה לסוג המבוקש כאשר זה גם מוחזר מהפונקציה.</w:t>
-      </w:r>
-    </w:p>
-    <w:p>
-      <w:pPr>
-        <w:rPr>
-          <w:rtl/>
-        </w:rPr>
-      </w:pPr>
-    </w:p>
-    <w:p>
-      <w:pPr>
-        <w:rPr>
-          <w:rtl/>
-        </w:rPr>
-      </w:pPr>
-      <w:r>
-        <w:rPr>
-          <w:rFonts w:hint="cs"/>
-          <w:b/>
-          <w:bCs/>
-          <w:rtl/>
-        </w:rPr>
-        <w:t xml:space="preserve">שלב שני: </w:t>
-      </w:r>
-      <w:r>
-        <w:rPr>
-          <w:rFonts w:hint="cs"/>
-          <w:rtl/>
-        </w:rPr>
-        <w:t>פונקציה שתאפשר למנהל לשנות את ההזמנה לאחר אישורה,</w:t>
-      </w:r>
-      <w:r>
-        <w:rPr>
-          <w:rFonts w:hint="cs"/>
-          <w:rtl/>
-        </w:rPr>
-        <w:t xml:space="preserve"> המשך שימוש ב </w:t>
-      </w:r>
-      <w:proofErr w:type="spellStart"/>
-      <w:r>
-        <w:t>trypars</w:t>
-      </w:r>
-      <w:proofErr w:type="spellEnd"/>
-      <w:r>
-        <w:rPr>
-          <w:rFonts w:hint="cs"/>
-          <w:rtl/>
-        </w:rPr>
-        <w:t xml:space="preserve"> .</w:t>
-      </w:r>
-    </w:p>
-    <w:p>
-      <w:r>
-        <w:rPr>
-          <w:rFonts w:hint="cs"/>
-          <w:rtl/>
-        </w:rPr>
-        <w:t xml:space="preserve">בניתי פונקציה </w:t>
-      </w:r>
-      <w:r>
-        <w:t xml:space="preserve">void </w:t>
-      </w:r>
-      <w:r>
-        <w:rPr>
-          <w:rFonts w:hint="cs"/>
-          <w:rtl/>
-        </w:rPr>
-        <w:t xml:space="preserve"> שמקבלת 3 </w:t>
-      </w:r>
-      <w:r>
-        <w:t>int</w:t>
-      </w:r>
-      <w:r>
-        <w:rPr>
-          <w:rFonts w:hint="cs"/>
-          <w:rtl/>
-        </w:rPr>
-        <w:t xml:space="preserve"> ים, </w:t>
-      </w:r>
-      <w:proofErr w:type="spellStart"/>
-      <w:r>
-        <w:t>ordere</w:t>
-      </w:r>
-      <w:proofErr w:type="spellEnd"/>
-      <w:r>
-        <w:t xml:space="preserve"> id, product id, new amount</w:t>
-      </w:r>
-    </w:p>
-    <w:p>
-      <w:pPr>
-        <w:rPr>
-          <w:rtl/>
-        </w:rPr>
-      </w:pPr>
-      <w:r>
-        <w:rPr>
-          <w:rFonts w:hint="cs"/>
-          <w:rtl/>
-        </w:rPr>
-        <w:t xml:space="preserve">כאשר דבר ראשון אני בודק האם קיים הזמנה עם </w:t>
-      </w:r>
-      <w:r>
-        <w:t xml:space="preserve">id </w:t>
-      </w:r>
-      <w:r>
-        <w:rPr>
-          <w:rFonts w:hint="cs"/>
-          <w:rtl/>
-        </w:rPr>
-        <w:t xml:space="preserve"> כזה, אם לא קיים נזרוק חריגה, אחרת נבדוק אם קיים בהזמנה מוצר עם </w:t>
-      </w:r>
-      <w:r>
-        <w:t>id</w:t>
-      </w:r>
-      <w:r>
-        <w:rPr>
-          <w:rFonts w:hint="cs"/>
-          <w:rtl/>
-        </w:rPr>
-        <w:t xml:space="preserve"> כזה, אם כן נשנה את הכמות ואת המחיר ונשלח לשכבת הנתונים, אם לא קיים מוצר כזה בהזמנה, נוסיף </w:t>
-      </w:r>
-      <w:proofErr w:type="spellStart"/>
-      <w:r>
-        <w:t>orderItem</w:t>
-      </w:r>
-      <w:proofErr w:type="spellEnd"/>
-      <w:r>
-        <w:t xml:space="preserve"> </w:t>
-      </w:r>
-      <w:r>
-        <w:rPr>
-          <w:rFonts w:hint="cs"/>
-          <w:rtl/>
-        </w:rPr>
-        <w:t xml:space="preserve"> שיכיל את מס' ההזמנה ואת המוצר בכמות הנדרשת.</w:t>
-      </w:r>
-    </w:p>
-    <w:p>
-      <w:pPr>
-        <w:rPr>
-          <w:rtl/>
-        </w:rPr>
-      </w:pPr>
-    </w:p>
-    <w:p>
-      <w:pPr>
-        <w:rPr>
-          <w:b/>
-          <w:bCs/>
-          <w:rtl/>
-        </w:rPr>
-      </w:pPr>
-      <w:r>
-        <w:rPr>
-          <w:rFonts w:hint="cs"/>
-          <w:b/>
-          <w:bCs/>
-          <w:rtl/>
-        </w:rPr>
-        <w:t>שלב שלישי:</w:t>
-      </w:r>
-    </w:p>
-    <w:p>
-      <w:pPr>
-        <w:rPr>
-          <w:rFonts w:hint="cs"/>
-          <w:rtl/>
-        </w:rPr>
-      </w:pPr>
-      <w:r>
-        <w:rPr>
-          <w:rFonts w:hint="cs"/>
-          <w:rtl/>
-        </w:rPr>
-        <w:t xml:space="preserve">שימוש בפונקציות עם </w:t>
-      </w:r>
-      <w:proofErr w:type="spellStart"/>
-      <w:r>
-        <w:rPr>
-          <w:rFonts w:hint="cs"/>
-          <w:rtl/>
-        </w:rPr>
-        <w:t>דליגטים</w:t>
-      </w:r>
-      <w:proofErr w:type="spellEnd"/>
-      <w:r>
-        <w:rPr>
-          <w:rFonts w:hint="cs"/>
-          <w:rtl/>
-        </w:rPr>
-        <w:t xml:space="preserve"> במימוש לוגיקה במוצר השתמשנו </w:t>
-      </w:r>
-      <w:proofErr w:type="spellStart"/>
-      <w:r>
-        <w:rPr>
-          <w:rFonts w:hint="cs"/>
-          <w:rtl/>
-        </w:rPr>
-        <w:t>בדילגט</w:t>
-      </w:r>
-      <w:proofErr w:type="spellEnd"/>
-      <w:r>
-        <w:rPr>
-          <w:rFonts w:hint="cs"/>
-          <w:rtl/>
-        </w:rPr>
-        <w:t xml:space="preserve"> בשביל למצוא האם קיים עוד מוצר כזה בפונקציה מחיקה ועשינו את זה עוד לפני ה</w:t>
-      </w:r>
-      <w:r>
-        <w:rPr>
-          <w:rFonts w:hint="cs"/>
-          <w:rtl/>
-        </w:rPr>
-        <w:t>פיכה</w:t>
-      </w:r>
-      <w:r>
-        <w:rPr>
-          <w:rFonts w:hint="cs"/>
-          <w:rtl/>
-        </w:rPr>
-        <w:t xml:space="preserve"> </w:t>
-      </w:r>
-      <w:proofErr w:type="spellStart"/>
-      <w:r>
-        <w:rPr>
-          <w:rFonts w:hint="cs"/>
-          <w:rtl/>
-        </w:rPr>
-        <w:t>לדיגלט</w:t>
-      </w:r>
-      <w:proofErr w:type="spellEnd"/>
-      <w:r>
-        <w:rPr>
-          <w:rFonts w:hint="cs"/>
-          <w:rtl/>
-        </w:rPr>
-        <w:t xml:space="preserve"> בכל הפרויקט</w:t>
-      </w:r>
-      <w:r>
-        <w:t>,</w:t>
-      </w:r>
-      <w:r>
-        <w:rPr>
-          <w:rFonts w:hint="cs"/>
-          <w:rtl/>
-        </w:rPr>
-        <w:t>עשינו שימוש בפונקציה הרחב</w:t>
-      </w:r>
-      <w:r>
-        <w:rPr>
-          <w:rFonts w:hint="cs"/>
-          <w:rtl/>
-        </w:rPr>
-        <w:t>ה</w:t>
-      </w:r>
-      <w:r>
-        <w:t xml:space="preserve"> </w:t>
-      </w:r>
-      <w:r>
-        <w:rPr>
-          <w:rFonts w:hint="cs"/>
-          <w:rtl/>
-        </w:rPr>
         <w:t xml:space="preserve"> בשביל להדפיס </w:t>
       </w:r>
       <w:r>
@@ -358,11 +296,9 @@
         </w:rPr>
         <w:t xml:space="preserve">מערך של </w:t>
       </w:r>
-      <w:proofErr w:type="spellStart"/>
       <w:r>
         <w:t>orderitem</w:t>
       </w:r>
-      <w:proofErr w:type="spellEnd"/>
       <w:r>
         <w:rPr>
           <w:rFonts w:hint="cs"/>
@@ -379,7 +315,6 @@
         </w:rPr>
         <w:t>,</w:t>
       </w:r>
-      <w:proofErr w:type="spellStart"/>
       <w:r>
         <w:rPr>
           <w:rFonts w:ascii="Cascadia Mono" w:hAnsi="Cascadia Mono" w:cs="Cascadia Mono"/>
@@ -387,9 +322,17 @@
           <w:sz w:val="19"/>
           <w:szCs w:val="19"/>
         </w:rPr>
-        <w:t>GetToStrings</w:t>
-      </w:r>
-      <w:proofErr w:type="spellEnd"/>
+        <w:t>GetToStrings&lt;</w:t>
+      </w:r>
+      <w:r>
+        <w:rPr>
+          <w:rFonts w:ascii="Cascadia Mono" w:hAnsi="Cascadia Mono" w:cs="Cascadia Mono"/>
+          <w:color w:val="2B91AF"/>
+          <w:sz w:val="19"/>
+          <w:szCs w:val="19"/>
+        </w:rPr>
+        <w:t>T</w:t>
+      </w:r>
       <w:r>
         <w:rPr>
           <w:rFonts w:ascii="Cascadia Mono" w:hAnsi="Cascadia Mono" w:cs="Cascadia Mono"/>
@@ -397,24 +340,6 @@
           <w:sz w:val="19"/>
           <w:szCs w:val="19"/>
         </w:rPr>
-        <w:t>&lt;</w:t>
-      </w:r>
-      <w:r>
-        <w:rPr>
-          <w:rFonts w:ascii="Cascadia Mono" w:hAnsi="Cascadia Mono" w:cs="Cascadia Mono"/>
-          <w:color w:val="2B91AF"/>
-          <w:sz w:val="19"/>
-          <w:szCs w:val="19"/>
-        </w:rPr>
-        <w:t>T</w:t>
-      </w:r>
-      <w:r>
-        <w:rPr>
-          <w:rFonts w:ascii="Cascadia Mono" w:hAnsi="Cascadia Mono" w:cs="Cascadia Mono"/>
-          <w:color w:val="000000"/>
-          <w:sz w:val="19"/>
-          <w:szCs w:val="19"/>
-        </w:rPr>
         <w:t>&gt;</w:t>
       </w:r>
       <w:r>
@@ -487,7 +412,6 @@
         </w:rPr>
         <w:t xml:space="preserve">כדי למנוע מהמשתמש להכניס תווים לא חוקיים ב </w:t>
       </w:r>
-      <w:proofErr w:type="spellStart"/>
       <w:r>
         <w:t>text</w:t>
       </w:r>
@@ -497,7 +421,6 @@
       <w:r>
         <w:t>ox</w:t>
       </w:r>
-      <w:proofErr w:type="spellEnd"/>
       <w:r>
         <w:rPr>
           <w:rFonts w:hint="cs"/>
@@ -599,23 +522,7 @@
           <w:rFonts w:hint="cs"/>
           <w:rtl/>
         </w:rPr>
-        <w:t xml:space="preserve"> </w:t>
-      </w:r>
-      <w:proofErr w:type="spellStart"/>
-      <w:r>
-        <w:rPr>
-          <w:rFonts w:hint="cs"/>
-          <w:rtl/>
-        </w:rPr>
-        <w:t>בפרוייקט</w:t>
-      </w:r>
-      <w:proofErr w:type="spellEnd"/>
-      <w:r>
-        <w:rPr>
-          <w:rFonts w:hint="cs"/>
-          <w:rtl/>
-        </w:rPr>
-        <w:t xml:space="preserve"> </w:t>
+        <w:t xml:space="preserve"> בפרוייקט </w:t>
       </w:r>
       <w:r>
         <w:t>BL</w:t>
@@ -627,11 +534,9 @@
         </w:rPr>
         <w:t xml:space="preserve"> כתבתי פונקציית עזר פרטית אשר מחזירה רשימה של </w:t>
       </w:r>
-      <w:proofErr w:type="spellStart"/>
       <w:r>
         <w:t>orderItem</w:t>
       </w:r>
-      <w:proofErr w:type="spellEnd"/>
       <w:r>
         <w:rPr>
           <w:rFonts w:hint="cs"/>

</xml_diff>